<commit_message>
modifica a classe piscina e main
</commit_message>
<xml_diff>
--- a/requisiti-casid'uso.docx
+++ b/requisiti-casid'uso.docx
@@ -5,6 +5,7 @@
     <w:tbl>
       <w:tblPr>
         <w:tblStyle w:val="Grigliatabella"/>
+        <w:tblpPr w:leftFromText="141" w:rightFromText="141" w:horzAnchor="margin" w:tblpY="804"/>
         <w:tblW w:w="0" w:type="auto"/>
         <w:tblLook w:val="04A0" w:firstRow="1" w:lastRow="0" w:firstColumn="1" w:lastColumn="0" w:noHBand="0" w:noVBand="1"/>
       </w:tblPr>
@@ -23,11 +24,15 @@
             <w:pPr>
               <w:jc w:val="center"/>
               <w:rPr>
+                <w:b/>
+                <w:bCs/>
                 <w:color w:val="FF0000"/>
               </w:rPr>
             </w:pPr>
             <w:r>
               <w:rPr>
+                <w:b/>
+                <w:bCs/>
                 <w:color w:val="FF0000"/>
               </w:rPr>
               <w:t>N</w:t>
@@ -42,11 +47,15 @@
             <w:pPr>
               <w:jc w:val="center"/>
               <w:rPr>
+                <w:b/>
+                <w:bCs/>
                 <w:color w:val="FF0000"/>
               </w:rPr>
             </w:pPr>
             <w:r>
               <w:rPr>
+                <w:b/>
+                <w:bCs/>
                 <w:color w:val="FF0000"/>
               </w:rPr>
               <w:t>REQUISITO</w:t>
@@ -61,11 +70,15 @@
             <w:pPr>
               <w:jc w:val="center"/>
               <w:rPr>
+                <w:b/>
+                <w:bCs/>
                 <w:color w:val="FF0000"/>
               </w:rPr>
             </w:pPr>
             <w:r>
               <w:rPr>
+                <w:b/>
+                <w:bCs/>
                 <w:color w:val="FF0000"/>
               </w:rPr>
               <w:t>TIPOLOGIA</w:t>
@@ -80,11 +93,15 @@
             <w:pPr>
               <w:jc w:val="center"/>
               <w:rPr>
+                <w:b/>
+                <w:bCs/>
                 <w:color w:val="FF0000"/>
               </w:rPr>
             </w:pPr>
             <w:r>
               <w:rPr>
+                <w:b/>
+                <w:bCs/>
                 <w:color w:val="FF0000"/>
               </w:rPr>
               <w:t>PRIORITA’</w:t>
@@ -108,13 +125,14 @@
             <w:tcW w:w="2407" w:type="dxa"/>
           </w:tcPr>
           <w:p>
-            <w:proofErr w:type="spellStart"/>
-            <w:r>
-              <w:t>Registare</w:t>
-            </w:r>
-            <w:proofErr w:type="spellEnd"/>
-            <w:r>
-              <w:t xml:space="preserve"> un nuovo accesso</w:t>
+            <w:r>
+              <w:t>Regist</w:t>
+            </w:r>
+            <w:r>
+              <w:t>r</w:t>
+            </w:r>
+            <w:r>
+              <w:t>are un nuovo accesso</w:t>
             </w:r>
           </w:p>
         </w:tc>
@@ -479,9 +497,159 @@
           </w:p>
         </w:tc>
       </w:tr>
+      <w:tr>
+        <w:tc>
+          <w:tcPr>
+            <w:tcW w:w="2407" w:type="dxa"/>
+          </w:tcPr>
+          <w:p>
+            <w:r>
+              <w:t>10</w:t>
+            </w:r>
+          </w:p>
+        </w:tc>
+        <w:tc>
+          <w:tcPr>
+            <w:tcW w:w="2407" w:type="dxa"/>
+          </w:tcPr>
+          <w:p>
+            <w:r>
+              <w:t>Per ogni ingresso registrare: nome, cognome data di ingresso e ora di ingresso</w:t>
+            </w:r>
+          </w:p>
+        </w:tc>
+        <w:tc>
+          <w:tcPr>
+            <w:tcW w:w="2407" w:type="dxa"/>
+          </w:tcPr>
+          <w:p>
+            <w:r>
+              <w:t>Non funzionale</w:t>
+            </w:r>
+          </w:p>
+        </w:tc>
+        <w:tc>
+          <w:tcPr>
+            <w:tcW w:w="2407" w:type="dxa"/>
+          </w:tcPr>
+          <w:p>
+            <w:r>
+              <w:t>must</w:t>
+            </w:r>
+          </w:p>
+        </w:tc>
+      </w:tr>
+      <w:tr>
+        <w:tc>
+          <w:tcPr>
+            <w:tcW w:w="2407" w:type="dxa"/>
+          </w:tcPr>
+          <w:p>
+            <w:r>
+              <w:t>11</w:t>
+            </w:r>
+          </w:p>
+        </w:tc>
+        <w:tc>
+          <w:tcPr>
+            <w:tcW w:w="2407" w:type="dxa"/>
+          </w:tcPr>
+          <w:p>
+            <w:r>
+              <w:t>Per ogni uscita registrare data e ora di uscita</w:t>
+            </w:r>
+          </w:p>
+        </w:tc>
+        <w:tc>
+          <w:tcPr>
+            <w:tcW w:w="2407" w:type="dxa"/>
+          </w:tcPr>
+          <w:p>
+            <w:r>
+              <w:t>Non funzionale</w:t>
+            </w:r>
+          </w:p>
+        </w:tc>
+        <w:tc>
+          <w:tcPr>
+            <w:tcW w:w="2407" w:type="dxa"/>
+          </w:tcPr>
+          <w:p>
+            <w:r>
+              <w:t>must</w:t>
+            </w:r>
+          </w:p>
+        </w:tc>
+      </w:tr>
     </w:tbl>
+    <w:p>
+      <w:pPr>
+        <w:pStyle w:val="Intestazione"/>
+      </w:pPr>
+      <w:r>
+        <w:rPr>
+          <w:b/>
+          <w:bCs/>
+          <w:color w:val="FF0000"/>
+          <w:sz w:val="28"/>
+          <w:szCs w:val="28"/>
+        </w:rPr>
+        <w:t>Attore</w:t>
+      </w:r>
+      <w:r>
+        <w:t>: Gestore della piscina</w:t>
+      </w:r>
+    </w:p>
     <w:p/>
-    <w:p/>
+    <w:p>
+      <w:r>
+        <w:rPr>
+          <w:noProof/>
+        </w:rPr>
+        <w:lastRenderedPageBreak/>
+        <w:drawing>
+          <wp:inline distT="0" distB="0" distL="0" distR="0" wp14:anchorId="06495A46" wp14:editId="436E9D9F">
+            <wp:extent cx="6120130" cy="4745990"/>
+            <wp:effectExtent l="0" t="0" r="0" b="0"/>
+            <wp:docPr id="1" name="Immagine 1"/>
+            <wp:cNvGraphicFramePr>
+              <a:graphicFrameLocks xmlns:a="http://schemas.openxmlformats.org/drawingml/2006/main" noChangeAspect="1"/>
+            </wp:cNvGraphicFramePr>
+            <a:graphic xmlns:a="http://schemas.openxmlformats.org/drawingml/2006/main">
+              <a:graphicData uri="http://schemas.openxmlformats.org/drawingml/2006/picture">
+                <pic:pic xmlns:pic="http://schemas.openxmlformats.org/drawingml/2006/picture">
+                  <pic:nvPicPr>
+                    <pic:cNvPr id="1" name="Immagine 1"/>
+                    <pic:cNvPicPr/>
+                  </pic:nvPicPr>
+                  <pic:blipFill>
+                    <a:blip r:embed="rId7">
+                      <a:extLst>
+                        <a:ext uri="{28A0092B-C50C-407E-A947-70E740481C1C}">
+                          <a14:useLocalDpi xmlns:a14="http://schemas.microsoft.com/office/drawing/2010/main" val="0"/>
+                        </a:ext>
+                      </a:extLst>
+                    </a:blip>
+                    <a:stretch>
+                      <a:fillRect/>
+                    </a:stretch>
+                  </pic:blipFill>
+                  <pic:spPr>
+                    <a:xfrm>
+                      <a:off x="0" y="0"/>
+                      <a:ext cx="6120130" cy="4745990"/>
+                    </a:xfrm>
+                    <a:prstGeom prst="rect">
+                      <a:avLst/>
+                    </a:prstGeom>
+                  </pic:spPr>
+                </pic:pic>
+              </a:graphicData>
+            </a:graphic>
+          </wp:inline>
+        </w:drawing>
+      </w:r>
+    </w:p>
     <w:sectPr>
       <w:pgSz w:w="11906" w:h="16838"/>
       <w:pgMar w:top="1417" w:right="1134" w:bottom="1134" w:left="1134" w:header="708" w:footer="708" w:gutter="0"/>
@@ -490,6 +658,56 @@
     </w:sectPr>
   </w:body>
 </w:document>
+</file>
+
+<file path=word/endnotes.xml><?xml version="1.0" encoding="utf-8"?>
+<w:endnotes xmlns:wpc="http://schemas.microsoft.com/office/word/2010/wordprocessingCanvas" xmlns:cx="http://schemas.microsoft.com/office/drawing/2014/chartex" xmlns:cx1="http://schemas.microsoft.com/office/drawing/2015/9/8/chartex" xmlns:cx2="http://schemas.microsoft.com/office/drawing/2015/10/21/chartex" xmlns:cx3="http://schemas.microsoft.com/office/drawing/2016/5/9/chartex" xmlns:cx4="http://schemas.microsoft.com/office/drawing/2016/5/10/chartex" xmlns:cx5="http://schemas.microsoft.com/office/drawing/2016/5/11/chartex" xmlns:cx6="http://schemas.microsoft.com/office/drawing/2016/5/12/chartex" xmlns:cx7="http://schemas.microsoft.com/office/drawing/2016/5/13/chartex" xmlns:cx8="http://schemas.microsoft.com/office/drawing/2016/5/14/chartex" xmlns:mc="http://schemas.openxmlformats.org/markup-compatibility/2006" xmlns:aink="http://schemas.microsoft.com/office/drawing/2016/ink" xmlns:am3d="http://schemas.microsoft.com/office/drawing/2017/model3d" xmlns:o="urn:schemas-microsoft-com:office:office" xmlns:r="http://schemas.openxmlformats.org/officeDocument/2006/relationships" xmlns:m="http://schemas.openxmlformats.org/officeDocument/2006/math" xmlns:v="urn:schemas-microsoft-com:vml" xmlns:wp14="http://schemas.microsoft.com/office/word/2010/wordprocessingDrawing" xmlns:wp="http://schemas.openxmlformats.org/drawingml/2006/wordprocessingDrawing" xmlns:w10="urn:schemas-microsoft-com:office:word" xmlns:w="http://schemas.openxmlformats.org/wordprocessingml/2006/main" xmlns:w14="http://schemas.microsoft.com/office/word/2010/wordml" xmlns:w15="http://schemas.microsoft.com/office/word/2012/wordml" xmlns:w16cex="http://schemas.microsoft.com/office/word/2018/wordml/cex" xmlns:w16cid="http://schemas.microsoft.com/office/word/2016/wordml/cid" xmlns:w16="http://schemas.microsoft.com/office/word/2018/wordml" xmlns:w16sdtdh="http://schemas.microsoft.com/office/word/2020/wordml/sdtdatahash" xmlns:w16se="http://schemas.microsoft.com/office/word/2015/wordml/symex" xmlns:wpg="http://schemas.microsoft.com/office/word/2010/wordprocessingGroup" xmlns:wpi="http://schemas.microsoft.com/office/word/2010/wordprocessingInk" xmlns:wne="http://schemas.microsoft.com/office/word/2006/wordml" xmlns:wps="http://schemas.microsoft.com/office/word/2010/wordprocessingShape" mc:Ignorable="w14 w15 w16se w16cid w16 w16cex w16sdtdh wp14">
+  <w:endnote w:type="separator" w:id="-1">
+    <w:p>
+      <w:pPr>
+        <w:spacing w:after="0" w:line="240" w:lineRule="auto"/>
+      </w:pPr>
+      <w:r>
+        <w:separator/>
+      </w:r>
+    </w:p>
+  </w:endnote>
+  <w:endnote w:type="continuationSeparator" w:id="0">
+    <w:p>
+      <w:pPr>
+        <w:spacing w:after="0" w:line="240" w:lineRule="auto"/>
+      </w:pPr>
+      <w:r>
+        <w:continuationSeparator/>
+      </w:r>
+    </w:p>
+  </w:endnote>
+</w:endnotes>
+</file>
+
+<file path=word/footnotes.xml><?xml version="1.0" encoding="utf-8"?>
+<w:footnotes xmlns:wpc="http://schemas.microsoft.com/office/word/2010/wordprocessingCanvas" xmlns:cx="http://schemas.microsoft.com/office/drawing/2014/chartex" xmlns:cx1="http://schemas.microsoft.com/office/drawing/2015/9/8/chartex" xmlns:cx2="http://schemas.microsoft.com/office/drawing/2015/10/21/chartex" xmlns:cx3="http://schemas.microsoft.com/office/drawing/2016/5/9/chartex" xmlns:cx4="http://schemas.microsoft.com/office/drawing/2016/5/10/chartex" xmlns:cx5="http://schemas.microsoft.com/office/drawing/2016/5/11/chartex" xmlns:cx6="http://schemas.microsoft.com/office/drawing/2016/5/12/chartex" xmlns:cx7="http://schemas.microsoft.com/office/drawing/2016/5/13/chartex" xmlns:cx8="http://schemas.microsoft.com/office/drawing/2016/5/14/chartex" xmlns:mc="http://schemas.openxmlformats.org/markup-compatibility/2006" xmlns:aink="http://schemas.microsoft.com/office/drawing/2016/ink" xmlns:am3d="http://schemas.microsoft.com/office/drawing/2017/model3d" xmlns:o="urn:schemas-microsoft-com:office:office" xmlns:r="http://schemas.openxmlformats.org/officeDocument/2006/relationships" xmlns:m="http://schemas.openxmlformats.org/officeDocument/2006/math" xmlns:v="urn:schemas-microsoft-com:vml" xmlns:wp14="http://schemas.microsoft.com/office/word/2010/wordprocessingDrawing" xmlns:wp="http://schemas.openxmlformats.org/drawingml/2006/wordprocessingDrawing" xmlns:w10="urn:schemas-microsoft-com:office:word" xmlns:w="http://schemas.openxmlformats.org/wordprocessingml/2006/main" xmlns:w14="http://schemas.microsoft.com/office/word/2010/wordml" xmlns:w15="http://schemas.microsoft.com/office/word/2012/wordml" xmlns:w16cex="http://schemas.microsoft.com/office/word/2018/wordml/cex" xmlns:w16cid="http://schemas.microsoft.com/office/word/2016/wordml/cid" xmlns:w16="http://schemas.microsoft.com/office/word/2018/wordml" xmlns:w16sdtdh="http://schemas.microsoft.com/office/word/2020/wordml/sdtdatahash" xmlns:w16se="http://schemas.microsoft.com/office/word/2015/wordml/symex" xmlns:wpg="http://schemas.microsoft.com/office/word/2010/wordprocessingGroup" xmlns:wpi="http://schemas.microsoft.com/office/word/2010/wordprocessingInk" xmlns:wne="http://schemas.microsoft.com/office/word/2006/wordml" xmlns:wps="http://schemas.microsoft.com/office/word/2010/wordprocessingShape" mc:Ignorable="w14 w15 w16se w16cid w16 w16cex w16sdtdh wp14">
+  <w:footnote w:type="separator" w:id="-1">
+    <w:p>
+      <w:pPr>
+        <w:spacing w:after="0" w:line="240" w:lineRule="auto"/>
+      </w:pPr>
+      <w:r>
+        <w:separator/>
+      </w:r>
+    </w:p>
+  </w:footnote>
+  <w:footnote w:type="continuationSeparator" w:id="0">
+    <w:p>
+      <w:pPr>
+        <w:spacing w:after="0" w:line="240" w:lineRule="auto"/>
+      </w:pPr>
+      <w:r>
+        <w:continuationSeparator/>
+      </w:r>
+    </w:p>
+  </w:footnote>
+</w:footnotes>
 </file>
 
 <file path=word/numbering.xml><?xml version="1.0" encoding="utf-8"?>
@@ -1070,6 +1288,50 @@
       <w:contextualSpacing/>
     </w:pPr>
   </w:style>
+  <w:style w:type="paragraph" w:styleId="Intestazione">
+    <w:name w:val="header"/>
+    <w:basedOn w:val="Normale"/>
+    <w:link w:val="IntestazioneCarattere"/>
+    <w:uiPriority w:val="99"/>
+    <w:unhideWhenUsed/>
+    <w:rsid w:val="00B22951"/>
+    <w:pPr>
+      <w:tabs>
+        <w:tab w:val="center" w:pos="4819"/>
+        <w:tab w:val="right" w:pos="9638"/>
+      </w:tabs>
+      <w:spacing w:after="0" w:line="240" w:lineRule="auto"/>
+    </w:pPr>
+  </w:style>
+  <w:style w:type="character" w:customStyle="1" w:styleId="IntestazioneCarattere">
+    <w:name w:val="Intestazione Carattere"/>
+    <w:basedOn w:val="Carpredefinitoparagrafo"/>
+    <w:link w:val="Intestazione"/>
+    <w:uiPriority w:val="99"/>
+    <w:rsid w:val="00B22951"/>
+  </w:style>
+  <w:style w:type="paragraph" w:styleId="Pidipagina">
+    <w:name w:val="footer"/>
+    <w:basedOn w:val="Normale"/>
+    <w:link w:val="PidipaginaCarattere"/>
+    <w:uiPriority w:val="99"/>
+    <w:unhideWhenUsed/>
+    <w:rsid w:val="00B22951"/>
+    <w:pPr>
+      <w:tabs>
+        <w:tab w:val="center" w:pos="4819"/>
+        <w:tab w:val="right" w:pos="9638"/>
+      </w:tabs>
+      <w:spacing w:after="0" w:line="240" w:lineRule="auto"/>
+    </w:pPr>
+  </w:style>
+  <w:style w:type="character" w:customStyle="1" w:styleId="PidipaginaCarattere">
+    <w:name w:val="Piè di pagina Carattere"/>
+    <w:basedOn w:val="Carpredefinitoparagrafo"/>
+    <w:link w:val="Pidipagina"/>
+    <w:uiPriority w:val="99"/>
+    <w:rsid w:val="00B22951"/>
+  </w:style>
 </w:styles>
 </file>
 

</xml_diff>

<commit_message>
terminata documentazione, inizio test
</commit_message>
<xml_diff>
--- a/requisiti-casid'uso.docx
+++ b/requisiti-casid'uso.docx
@@ -649,6 +649,954 @@
           </wp:inline>
         </w:drawing>
       </w:r>
+    </w:p>
+    <w:p/>
+    <w:p>
+      <w:pPr>
+        <w:rPr>
+          <w:noProof/>
+        </w:rPr>
+      </w:pPr>
+      <w:r>
+        <w:rPr>
+          <w:noProof/>
+        </w:rPr>
+        <w:drawing>
+          <wp:inline distT="0" distB="0" distL="0" distR="0" wp14:anchorId="1741ED22" wp14:editId="243123C0">
+            <wp:extent cx="6914952" cy="2872740"/>
+            <wp:effectExtent l="0" t="0" r="635" b="3810"/>
+            <wp:docPr id="2" name="Immagine 2"/>
+            <wp:cNvGraphicFramePr>
+              <a:graphicFrameLocks xmlns:a="http://schemas.openxmlformats.org/drawingml/2006/main" noChangeAspect="1"/>
+            </wp:cNvGraphicFramePr>
+            <a:graphic xmlns:a="http://schemas.openxmlformats.org/drawingml/2006/main">
+              <a:graphicData uri="http://schemas.openxmlformats.org/drawingml/2006/picture">
+                <pic:pic xmlns:pic="http://schemas.openxmlformats.org/drawingml/2006/picture">
+                  <pic:nvPicPr>
+                    <pic:cNvPr id="2" name="Immagine 2"/>
+                    <pic:cNvPicPr/>
+                  </pic:nvPicPr>
+                  <pic:blipFill>
+                    <a:blip r:embed="rId8">
+                      <a:extLst>
+                        <a:ext uri="{28A0092B-C50C-407E-A947-70E740481C1C}">
+                          <a14:useLocalDpi xmlns:a14="http://schemas.microsoft.com/office/drawing/2010/main" val="0"/>
+                        </a:ext>
+                      </a:extLst>
+                    </a:blip>
+                    <a:stretch>
+                      <a:fillRect/>
+                    </a:stretch>
+                  </pic:blipFill>
+                  <pic:spPr>
+                    <a:xfrm>
+                      <a:off x="0" y="0"/>
+                      <a:ext cx="6917956" cy="2873988"/>
+                    </a:xfrm>
+                    <a:prstGeom prst="rect">
+                      <a:avLst/>
+                    </a:prstGeom>
+                  </pic:spPr>
+                </pic:pic>
+              </a:graphicData>
+            </a:graphic>
+          </wp:inline>
+        </w:drawing>
+      </w:r>
+    </w:p>
+    <w:p>
+      <w:pPr>
+        <w:rPr>
+          <w:noProof/>
+        </w:rPr>
+      </w:pPr>
+    </w:p>
+    <w:p>
+      <w:pPr>
+        <w:tabs>
+          <w:tab w:val="left" w:pos="5832"/>
+        </w:tabs>
+      </w:pPr>
+      <w:r>
+        <w:tab/>
+      </w:r>
+    </w:p>
+    <w:p>
+      <w:pPr>
+        <w:tabs>
+          <w:tab w:val="left" w:pos="5832"/>
+        </w:tabs>
+      </w:pPr>
+    </w:p>
+    <w:tbl>
+      <w:tblPr>
+        <w:tblStyle w:val="Grigliatabella"/>
+        <w:tblW w:w="11089" w:type="dxa"/>
+        <w:tblInd w:w="-736" w:type="dxa"/>
+        <w:tblLook w:val="04A0" w:firstRow="1" w:lastRow="0" w:firstColumn="1" w:lastColumn="0" w:noHBand="0" w:noVBand="1"/>
+      </w:tblPr>
+      <w:tblGrid>
+        <w:gridCol w:w="423"/>
+        <w:gridCol w:w="1947"/>
+        <w:gridCol w:w="2308"/>
+        <w:gridCol w:w="1848"/>
+        <w:gridCol w:w="1535"/>
+        <w:gridCol w:w="1596"/>
+        <w:gridCol w:w="1854"/>
+        <w:gridCol w:w="295"/>
+      </w:tblGrid>
+      <w:tr>
+        <w:tc>
+          <w:tcPr>
+            <w:tcW w:w="423" w:type="dxa"/>
+          </w:tcPr>
+          <w:p>
+            <w:pPr>
+              <w:tabs>
+                <w:tab w:val="left" w:pos="5832"/>
+              </w:tabs>
+              <w:rPr>
+                <w:color w:val="FF0000"/>
+                <w:sz w:val="32"/>
+                <w:szCs w:val="32"/>
+              </w:rPr>
+            </w:pPr>
+            <w:r>
+              <w:rPr>
+                <w:color w:val="FF0000"/>
+                <w:sz w:val="32"/>
+                <w:szCs w:val="32"/>
+              </w:rPr>
+              <w:lastRenderedPageBreak/>
+              <w:t>N</w:t>
+            </w:r>
+          </w:p>
+        </w:tc>
+        <w:tc>
+          <w:tcPr>
+            <w:tcW w:w="1947" w:type="dxa"/>
+          </w:tcPr>
+          <w:p>
+            <w:pPr>
+              <w:tabs>
+                <w:tab w:val="left" w:pos="5832"/>
+              </w:tabs>
+              <w:rPr>
+                <w:color w:val="FF0000"/>
+                <w:sz w:val="32"/>
+                <w:szCs w:val="32"/>
+              </w:rPr>
+            </w:pPr>
+            <w:r>
+              <w:rPr>
+                <w:color w:val="FF0000"/>
+                <w:sz w:val="32"/>
+                <w:szCs w:val="32"/>
+              </w:rPr>
+              <w:t>DESCRIZIONE</w:t>
+            </w:r>
+          </w:p>
+        </w:tc>
+        <w:tc>
+          <w:tcPr>
+            <w:tcW w:w="2308" w:type="dxa"/>
+          </w:tcPr>
+          <w:p>
+            <w:pPr>
+              <w:tabs>
+                <w:tab w:val="left" w:pos="5832"/>
+              </w:tabs>
+              <w:rPr>
+                <w:color w:val="FF0000"/>
+                <w:sz w:val="32"/>
+                <w:szCs w:val="32"/>
+              </w:rPr>
+            </w:pPr>
+            <w:r>
+              <w:rPr>
+                <w:color w:val="FF0000"/>
+                <w:sz w:val="32"/>
+                <w:szCs w:val="32"/>
+              </w:rPr>
+              <w:t>PRECONDIZIONI</w:t>
+            </w:r>
+          </w:p>
+        </w:tc>
+        <w:tc>
+          <w:tcPr>
+            <w:tcW w:w="1131" w:type="dxa"/>
+          </w:tcPr>
+          <w:p>
+            <w:pPr>
+              <w:tabs>
+                <w:tab w:val="left" w:pos="5832"/>
+              </w:tabs>
+              <w:rPr>
+                <w:color w:val="FF0000"/>
+                <w:sz w:val="32"/>
+                <w:szCs w:val="32"/>
+              </w:rPr>
+            </w:pPr>
+            <w:r>
+              <w:rPr>
+                <w:color w:val="FF0000"/>
+                <w:sz w:val="32"/>
+                <w:szCs w:val="32"/>
+              </w:rPr>
+              <w:t>AZIONI</w:t>
+            </w:r>
+          </w:p>
+        </w:tc>
+        <w:tc>
+          <w:tcPr>
+            <w:tcW w:w="1535" w:type="dxa"/>
+          </w:tcPr>
+          <w:p>
+            <w:pPr>
+              <w:tabs>
+                <w:tab w:val="left" w:pos="5832"/>
+              </w:tabs>
+              <w:rPr>
+                <w:color w:val="FF0000"/>
+                <w:sz w:val="32"/>
+                <w:szCs w:val="32"/>
+              </w:rPr>
+            </w:pPr>
+            <w:r>
+              <w:rPr>
+                <w:color w:val="FF0000"/>
+                <w:sz w:val="32"/>
+                <w:szCs w:val="32"/>
+              </w:rPr>
+              <w:t>RISULTATI ATTESI</w:t>
+            </w:r>
+          </w:p>
+        </w:tc>
+        <w:tc>
+          <w:tcPr>
+            <w:tcW w:w="1596" w:type="dxa"/>
+          </w:tcPr>
+          <w:p>
+            <w:pPr>
+              <w:tabs>
+                <w:tab w:val="left" w:pos="5832"/>
+              </w:tabs>
+              <w:rPr>
+                <w:color w:val="FF0000"/>
+                <w:sz w:val="32"/>
+                <w:szCs w:val="32"/>
+              </w:rPr>
+            </w:pPr>
+            <w:r>
+              <w:rPr>
+                <w:color w:val="FF0000"/>
+                <w:sz w:val="32"/>
+                <w:szCs w:val="32"/>
+              </w:rPr>
+              <w:t>ESITO NEGATIVO</w:t>
+            </w:r>
+          </w:p>
+        </w:tc>
+        <w:tc>
+          <w:tcPr>
+            <w:tcW w:w="2149" w:type="dxa"/>
+            <w:gridSpan w:val="2"/>
+          </w:tcPr>
+          <w:p>
+            <w:pPr>
+              <w:tabs>
+                <w:tab w:val="left" w:pos="5832"/>
+              </w:tabs>
+              <w:rPr>
+                <w:color w:val="E7E6E6" w:themeColor="background2"/>
+                <w:sz w:val="32"/>
+                <w:szCs w:val="32"/>
+              </w:rPr>
+            </w:pPr>
+            <w:r>
+              <w:rPr>
+                <w:color w:val="E7E6E6" w:themeColor="background2"/>
+                <w:sz w:val="32"/>
+                <w:szCs w:val="32"/>
+              </w:rPr>
+              <w:t>OSSERVAZIONI</w:t>
+            </w:r>
+          </w:p>
+        </w:tc>
+      </w:tr>
+      <w:tr>
+        <w:trPr>
+          <w:gridAfter w:val="1"/>
+          <w:wAfter w:w="295" w:type="dxa"/>
+        </w:trPr>
+        <w:tc>
+          <w:tcPr>
+            <w:tcW w:w="423" w:type="dxa"/>
+          </w:tcPr>
+          <w:p>
+            <w:pPr>
+              <w:tabs>
+                <w:tab w:val="left" w:pos="5832"/>
+              </w:tabs>
+            </w:pPr>
+            <w:r>
+              <w:t>1</w:t>
+            </w:r>
+          </w:p>
+        </w:tc>
+        <w:tc>
+          <w:tcPr>
+            <w:tcW w:w="1947" w:type="dxa"/>
+          </w:tcPr>
+          <w:p>
+            <w:pPr>
+              <w:tabs>
+                <w:tab w:val="left" w:pos="5832"/>
+              </w:tabs>
+            </w:pPr>
+            <w:r>
+              <w:t>Aggiungi cliente</w:t>
+            </w:r>
+          </w:p>
+        </w:tc>
+        <w:tc>
+          <w:tcPr>
+            <w:tcW w:w="2308" w:type="dxa"/>
+          </w:tcPr>
+          <w:p>
+            <w:pPr>
+              <w:tabs>
+                <w:tab w:val="left" w:pos="5832"/>
+              </w:tabs>
+            </w:pPr>
+            <w:r>
+              <w:t>Nessun cliente presente</w:t>
+            </w:r>
+          </w:p>
+        </w:tc>
+        <w:tc>
+          <w:tcPr>
+            <w:tcW w:w="1131" w:type="dxa"/>
+          </w:tcPr>
+          <w:p>
+            <w:pPr>
+              <w:tabs>
+                <w:tab w:val="left" w:pos="5832"/>
+              </w:tabs>
+            </w:pPr>
+            <w:r>
+              <w:t>P1.aggiungicliente</w:t>
+            </w:r>
+          </w:p>
+        </w:tc>
+        <w:tc>
+          <w:tcPr>
+            <w:tcW w:w="1535" w:type="dxa"/>
+          </w:tcPr>
+          <w:p>
+            <w:pPr>
+              <w:tabs>
+                <w:tab w:val="left" w:pos="5832"/>
+              </w:tabs>
+            </w:pPr>
+            <w:r>
+              <w:t>Clienti presenti=1</w:t>
+            </w:r>
+          </w:p>
+        </w:tc>
+        <w:tc>
+          <w:tcPr>
+            <w:tcW w:w="1596" w:type="dxa"/>
+          </w:tcPr>
+          <w:p>
+            <w:pPr>
+              <w:tabs>
+                <w:tab w:val="left" w:pos="5832"/>
+              </w:tabs>
+            </w:pPr>
+          </w:p>
+        </w:tc>
+        <w:tc>
+          <w:tcPr>
+            <w:tcW w:w="1854" w:type="dxa"/>
+          </w:tcPr>
+          <w:p>
+            <w:pPr>
+              <w:tabs>
+                <w:tab w:val="left" w:pos="5832"/>
+              </w:tabs>
+              <w:rPr>
+                <w:color w:val="E7E6E6" w:themeColor="background2"/>
+              </w:rPr>
+            </w:pPr>
+          </w:p>
+        </w:tc>
+      </w:tr>
+      <w:tr>
+        <w:trPr>
+          <w:gridAfter w:val="1"/>
+          <w:wAfter w:w="295" w:type="dxa"/>
+        </w:trPr>
+        <w:tc>
+          <w:tcPr>
+            <w:tcW w:w="423" w:type="dxa"/>
+          </w:tcPr>
+          <w:p>
+            <w:pPr>
+              <w:tabs>
+                <w:tab w:val="left" w:pos="5832"/>
+              </w:tabs>
+            </w:pPr>
+          </w:p>
+        </w:tc>
+        <w:tc>
+          <w:tcPr>
+            <w:tcW w:w="1947" w:type="dxa"/>
+          </w:tcPr>
+          <w:p>
+            <w:pPr>
+              <w:tabs>
+                <w:tab w:val="left" w:pos="5832"/>
+              </w:tabs>
+            </w:pPr>
+          </w:p>
+        </w:tc>
+        <w:tc>
+          <w:tcPr>
+            <w:tcW w:w="2308" w:type="dxa"/>
+          </w:tcPr>
+          <w:p>
+            <w:pPr>
+              <w:tabs>
+                <w:tab w:val="left" w:pos="5832"/>
+              </w:tabs>
+            </w:pPr>
+          </w:p>
+        </w:tc>
+        <w:tc>
+          <w:tcPr>
+            <w:tcW w:w="1131" w:type="dxa"/>
+          </w:tcPr>
+          <w:p>
+            <w:pPr>
+              <w:tabs>
+                <w:tab w:val="left" w:pos="5832"/>
+              </w:tabs>
+            </w:pPr>
+          </w:p>
+        </w:tc>
+        <w:tc>
+          <w:tcPr>
+            <w:tcW w:w="1535" w:type="dxa"/>
+          </w:tcPr>
+          <w:p>
+            <w:pPr>
+              <w:tabs>
+                <w:tab w:val="left" w:pos="5832"/>
+              </w:tabs>
+            </w:pPr>
+          </w:p>
+        </w:tc>
+        <w:tc>
+          <w:tcPr>
+            <w:tcW w:w="1596" w:type="dxa"/>
+          </w:tcPr>
+          <w:p>
+            <w:pPr>
+              <w:tabs>
+                <w:tab w:val="left" w:pos="5832"/>
+              </w:tabs>
+            </w:pPr>
+          </w:p>
+        </w:tc>
+        <w:tc>
+          <w:tcPr>
+            <w:tcW w:w="1854" w:type="dxa"/>
+          </w:tcPr>
+          <w:p>
+            <w:pPr>
+              <w:tabs>
+                <w:tab w:val="left" w:pos="5832"/>
+              </w:tabs>
+              <w:rPr>
+                <w:color w:val="E7E6E6" w:themeColor="background2"/>
+              </w:rPr>
+            </w:pPr>
+          </w:p>
+        </w:tc>
+      </w:tr>
+      <w:tr>
+        <w:trPr>
+          <w:gridAfter w:val="1"/>
+          <w:wAfter w:w="295" w:type="dxa"/>
+        </w:trPr>
+        <w:tc>
+          <w:tcPr>
+            <w:tcW w:w="423" w:type="dxa"/>
+          </w:tcPr>
+          <w:p>
+            <w:pPr>
+              <w:tabs>
+                <w:tab w:val="left" w:pos="5832"/>
+              </w:tabs>
+            </w:pPr>
+          </w:p>
+        </w:tc>
+        <w:tc>
+          <w:tcPr>
+            <w:tcW w:w="1947" w:type="dxa"/>
+          </w:tcPr>
+          <w:p>
+            <w:pPr>
+              <w:tabs>
+                <w:tab w:val="left" w:pos="5832"/>
+              </w:tabs>
+            </w:pPr>
+          </w:p>
+        </w:tc>
+        <w:tc>
+          <w:tcPr>
+            <w:tcW w:w="2308" w:type="dxa"/>
+          </w:tcPr>
+          <w:p>
+            <w:pPr>
+              <w:tabs>
+                <w:tab w:val="left" w:pos="5832"/>
+              </w:tabs>
+            </w:pPr>
+          </w:p>
+        </w:tc>
+        <w:tc>
+          <w:tcPr>
+            <w:tcW w:w="1131" w:type="dxa"/>
+          </w:tcPr>
+          <w:p>
+            <w:pPr>
+              <w:tabs>
+                <w:tab w:val="left" w:pos="5832"/>
+              </w:tabs>
+            </w:pPr>
+          </w:p>
+        </w:tc>
+        <w:tc>
+          <w:tcPr>
+            <w:tcW w:w="1535" w:type="dxa"/>
+          </w:tcPr>
+          <w:p>
+            <w:pPr>
+              <w:tabs>
+                <w:tab w:val="left" w:pos="5832"/>
+              </w:tabs>
+            </w:pPr>
+          </w:p>
+        </w:tc>
+        <w:tc>
+          <w:tcPr>
+            <w:tcW w:w="1596" w:type="dxa"/>
+          </w:tcPr>
+          <w:p>
+            <w:pPr>
+              <w:tabs>
+                <w:tab w:val="left" w:pos="5832"/>
+              </w:tabs>
+            </w:pPr>
+          </w:p>
+        </w:tc>
+        <w:tc>
+          <w:tcPr>
+            <w:tcW w:w="1854" w:type="dxa"/>
+          </w:tcPr>
+          <w:p>
+            <w:pPr>
+              <w:tabs>
+                <w:tab w:val="left" w:pos="5832"/>
+              </w:tabs>
+              <w:rPr>
+                <w:color w:val="E7E6E6" w:themeColor="background2"/>
+              </w:rPr>
+            </w:pPr>
+          </w:p>
+        </w:tc>
+      </w:tr>
+      <w:tr>
+        <w:trPr>
+          <w:gridAfter w:val="1"/>
+          <w:wAfter w:w="295" w:type="dxa"/>
+        </w:trPr>
+        <w:tc>
+          <w:tcPr>
+            <w:tcW w:w="423" w:type="dxa"/>
+          </w:tcPr>
+          <w:p>
+            <w:pPr>
+              <w:tabs>
+                <w:tab w:val="left" w:pos="5832"/>
+              </w:tabs>
+            </w:pPr>
+          </w:p>
+        </w:tc>
+        <w:tc>
+          <w:tcPr>
+            <w:tcW w:w="1947" w:type="dxa"/>
+          </w:tcPr>
+          <w:p>
+            <w:pPr>
+              <w:tabs>
+                <w:tab w:val="left" w:pos="5832"/>
+              </w:tabs>
+            </w:pPr>
+          </w:p>
+        </w:tc>
+        <w:tc>
+          <w:tcPr>
+            <w:tcW w:w="2308" w:type="dxa"/>
+          </w:tcPr>
+          <w:p>
+            <w:pPr>
+              <w:tabs>
+                <w:tab w:val="left" w:pos="5832"/>
+              </w:tabs>
+            </w:pPr>
+          </w:p>
+        </w:tc>
+        <w:tc>
+          <w:tcPr>
+            <w:tcW w:w="1131" w:type="dxa"/>
+          </w:tcPr>
+          <w:p>
+            <w:pPr>
+              <w:tabs>
+                <w:tab w:val="left" w:pos="5832"/>
+              </w:tabs>
+            </w:pPr>
+          </w:p>
+        </w:tc>
+        <w:tc>
+          <w:tcPr>
+            <w:tcW w:w="1535" w:type="dxa"/>
+          </w:tcPr>
+          <w:p>
+            <w:pPr>
+              <w:tabs>
+                <w:tab w:val="left" w:pos="5832"/>
+              </w:tabs>
+            </w:pPr>
+          </w:p>
+        </w:tc>
+        <w:tc>
+          <w:tcPr>
+            <w:tcW w:w="1596" w:type="dxa"/>
+          </w:tcPr>
+          <w:p>
+            <w:pPr>
+              <w:tabs>
+                <w:tab w:val="left" w:pos="5832"/>
+              </w:tabs>
+            </w:pPr>
+          </w:p>
+        </w:tc>
+        <w:tc>
+          <w:tcPr>
+            <w:tcW w:w="1854" w:type="dxa"/>
+          </w:tcPr>
+          <w:p>
+            <w:pPr>
+              <w:tabs>
+                <w:tab w:val="left" w:pos="5832"/>
+              </w:tabs>
+              <w:rPr>
+                <w:color w:val="E7E6E6" w:themeColor="background2"/>
+              </w:rPr>
+            </w:pPr>
+          </w:p>
+        </w:tc>
+      </w:tr>
+      <w:tr>
+        <w:trPr>
+          <w:gridAfter w:val="1"/>
+          <w:wAfter w:w="295" w:type="dxa"/>
+        </w:trPr>
+        <w:tc>
+          <w:tcPr>
+            <w:tcW w:w="423" w:type="dxa"/>
+          </w:tcPr>
+          <w:p>
+            <w:pPr>
+              <w:tabs>
+                <w:tab w:val="left" w:pos="5832"/>
+              </w:tabs>
+            </w:pPr>
+          </w:p>
+        </w:tc>
+        <w:tc>
+          <w:tcPr>
+            <w:tcW w:w="1947" w:type="dxa"/>
+          </w:tcPr>
+          <w:p>
+            <w:pPr>
+              <w:tabs>
+                <w:tab w:val="left" w:pos="5832"/>
+              </w:tabs>
+            </w:pPr>
+          </w:p>
+        </w:tc>
+        <w:tc>
+          <w:tcPr>
+            <w:tcW w:w="2308" w:type="dxa"/>
+          </w:tcPr>
+          <w:p>
+            <w:pPr>
+              <w:tabs>
+                <w:tab w:val="left" w:pos="5832"/>
+              </w:tabs>
+            </w:pPr>
+          </w:p>
+        </w:tc>
+        <w:tc>
+          <w:tcPr>
+            <w:tcW w:w="1131" w:type="dxa"/>
+          </w:tcPr>
+          <w:p>
+            <w:pPr>
+              <w:tabs>
+                <w:tab w:val="left" w:pos="5832"/>
+              </w:tabs>
+            </w:pPr>
+          </w:p>
+        </w:tc>
+        <w:tc>
+          <w:tcPr>
+            <w:tcW w:w="1535" w:type="dxa"/>
+          </w:tcPr>
+          <w:p>
+            <w:pPr>
+              <w:tabs>
+                <w:tab w:val="left" w:pos="5832"/>
+              </w:tabs>
+            </w:pPr>
+          </w:p>
+        </w:tc>
+        <w:tc>
+          <w:tcPr>
+            <w:tcW w:w="1596" w:type="dxa"/>
+          </w:tcPr>
+          <w:p>
+            <w:pPr>
+              <w:tabs>
+                <w:tab w:val="left" w:pos="5832"/>
+              </w:tabs>
+            </w:pPr>
+          </w:p>
+        </w:tc>
+        <w:tc>
+          <w:tcPr>
+            <w:tcW w:w="1854" w:type="dxa"/>
+          </w:tcPr>
+          <w:p>
+            <w:pPr>
+              <w:tabs>
+                <w:tab w:val="left" w:pos="5832"/>
+              </w:tabs>
+              <w:rPr>
+                <w:color w:val="E7E6E6" w:themeColor="background2"/>
+              </w:rPr>
+            </w:pPr>
+          </w:p>
+        </w:tc>
+      </w:tr>
+      <w:tr>
+        <w:trPr>
+          <w:gridAfter w:val="1"/>
+          <w:wAfter w:w="295" w:type="dxa"/>
+        </w:trPr>
+        <w:tc>
+          <w:tcPr>
+            <w:tcW w:w="423" w:type="dxa"/>
+          </w:tcPr>
+          <w:p>
+            <w:pPr>
+              <w:tabs>
+                <w:tab w:val="left" w:pos="5832"/>
+              </w:tabs>
+            </w:pPr>
+          </w:p>
+        </w:tc>
+        <w:tc>
+          <w:tcPr>
+            <w:tcW w:w="1947" w:type="dxa"/>
+          </w:tcPr>
+          <w:p>
+            <w:pPr>
+              <w:tabs>
+                <w:tab w:val="left" w:pos="5832"/>
+              </w:tabs>
+            </w:pPr>
+          </w:p>
+        </w:tc>
+        <w:tc>
+          <w:tcPr>
+            <w:tcW w:w="2308" w:type="dxa"/>
+          </w:tcPr>
+          <w:p>
+            <w:pPr>
+              <w:tabs>
+                <w:tab w:val="left" w:pos="5832"/>
+              </w:tabs>
+            </w:pPr>
+          </w:p>
+        </w:tc>
+        <w:tc>
+          <w:tcPr>
+            <w:tcW w:w="1131" w:type="dxa"/>
+          </w:tcPr>
+          <w:p>
+            <w:pPr>
+              <w:tabs>
+                <w:tab w:val="left" w:pos="5832"/>
+              </w:tabs>
+            </w:pPr>
+          </w:p>
+        </w:tc>
+        <w:tc>
+          <w:tcPr>
+            <w:tcW w:w="1535" w:type="dxa"/>
+          </w:tcPr>
+          <w:p>
+            <w:pPr>
+              <w:tabs>
+                <w:tab w:val="left" w:pos="5832"/>
+              </w:tabs>
+            </w:pPr>
+          </w:p>
+        </w:tc>
+        <w:tc>
+          <w:tcPr>
+            <w:tcW w:w="1596" w:type="dxa"/>
+          </w:tcPr>
+          <w:p>
+            <w:pPr>
+              <w:tabs>
+                <w:tab w:val="left" w:pos="5832"/>
+              </w:tabs>
+            </w:pPr>
+          </w:p>
+        </w:tc>
+        <w:tc>
+          <w:tcPr>
+            <w:tcW w:w="1854" w:type="dxa"/>
+          </w:tcPr>
+          <w:p>
+            <w:pPr>
+              <w:tabs>
+                <w:tab w:val="left" w:pos="5832"/>
+              </w:tabs>
+              <w:rPr>
+                <w:color w:val="E7E6E6" w:themeColor="background2"/>
+              </w:rPr>
+            </w:pPr>
+          </w:p>
+        </w:tc>
+      </w:tr>
+      <w:tr>
+        <w:trPr>
+          <w:gridAfter w:val="1"/>
+          <w:wAfter w:w="295" w:type="dxa"/>
+        </w:trPr>
+        <w:tc>
+          <w:tcPr>
+            <w:tcW w:w="423" w:type="dxa"/>
+          </w:tcPr>
+          <w:p>
+            <w:pPr>
+              <w:tabs>
+                <w:tab w:val="left" w:pos="5832"/>
+              </w:tabs>
+            </w:pPr>
+          </w:p>
+        </w:tc>
+        <w:tc>
+          <w:tcPr>
+            <w:tcW w:w="1947" w:type="dxa"/>
+          </w:tcPr>
+          <w:p>
+            <w:pPr>
+              <w:tabs>
+                <w:tab w:val="left" w:pos="5832"/>
+              </w:tabs>
+            </w:pPr>
+          </w:p>
+        </w:tc>
+        <w:tc>
+          <w:tcPr>
+            <w:tcW w:w="2308" w:type="dxa"/>
+          </w:tcPr>
+          <w:p>
+            <w:pPr>
+              <w:tabs>
+                <w:tab w:val="left" w:pos="5832"/>
+              </w:tabs>
+            </w:pPr>
+          </w:p>
+        </w:tc>
+        <w:tc>
+          <w:tcPr>
+            <w:tcW w:w="1131" w:type="dxa"/>
+          </w:tcPr>
+          <w:p>
+            <w:pPr>
+              <w:tabs>
+                <w:tab w:val="left" w:pos="5832"/>
+              </w:tabs>
+            </w:pPr>
+          </w:p>
+        </w:tc>
+        <w:tc>
+          <w:tcPr>
+            <w:tcW w:w="1535" w:type="dxa"/>
+          </w:tcPr>
+          <w:p>
+            <w:pPr>
+              <w:tabs>
+                <w:tab w:val="left" w:pos="5832"/>
+              </w:tabs>
+            </w:pPr>
+          </w:p>
+        </w:tc>
+        <w:tc>
+          <w:tcPr>
+            <w:tcW w:w="1596" w:type="dxa"/>
+          </w:tcPr>
+          <w:p>
+            <w:pPr>
+              <w:tabs>
+                <w:tab w:val="left" w:pos="5832"/>
+              </w:tabs>
+            </w:pPr>
+          </w:p>
+        </w:tc>
+        <w:tc>
+          <w:tcPr>
+            <w:tcW w:w="1854" w:type="dxa"/>
+          </w:tcPr>
+          <w:p>
+            <w:pPr>
+              <w:tabs>
+                <w:tab w:val="left" w:pos="5832"/>
+              </w:tabs>
+              <w:rPr>
+                <w:color w:val="E7E6E6" w:themeColor="background2"/>
+              </w:rPr>
+            </w:pPr>
+          </w:p>
+        </w:tc>
+      </w:tr>
+    </w:tbl>
+    <w:p>
+      <w:pPr>
+        <w:tabs>
+          <w:tab w:val="left" w:pos="5832"/>
+        </w:tabs>
+      </w:pPr>
     </w:p>
     <w:sectPr>
       <w:pgSz w:w="11906" w:h="16838"/>

</xml_diff>